<commit_message>
lab3 os report done
</commit_message>
<xml_diff>
--- a/ос/лр3.docx
+++ b/ос/лр3.docx
@@ -4266,7 +4266,16 @@
           <w:highlight w:val="none"/>
           <w:lang w:val="ru-RU"/>
         </w:rPr>
-        <w:t xml:space="preserve">установить </w:t>
+        <w:t xml:space="preserve">установить</w:t>
+      </w:r>
+      <w:r>
+        <w:rPr>
+          <w:b w:val="false"/>
+          <w:sz w:val="28"/>
+          <w:highlight w:val="none"/>
+          <w:lang w:val="ru-RU"/>
+        </w:rPr>
+        <w:t xml:space="preserve"> </w:t>
       </w:r>
       <w:r>
         <w:rPr>
@@ -4646,7 +4655,7 @@
           <w:highlight w:val="none"/>
           <w:lang w:val="en-US"/>
         </w:rPr>
-        <w:t xml:space="preserve">autorun </w:t>
+        <w:t xml:space="preserve">autostart </w:t>
       </w:r>
       <w:r>
         <w:rPr>
@@ -4854,6 +4863,456 @@
           <w:highlight w:val="none"/>
           <w:lang w:val="ru-RU"/>
         </w:rPr>
+      </w:r>
+      <w:r/>
+    </w:p>
+    <w:p>
+      <w:pPr>
+        <w:ind w:left="0" w:right="0" w:firstLine="708"/>
+        <w:jc w:val="both"/>
+        <w:spacing w:lineRule="auto" w:line="360"/>
+        <w:shd w:val="nil" w:color="000000"/>
+        <w:rPr>
+          <w:b w:val="false"/>
+          <w:sz w:val="28"/>
+          <w:highlight w:val="none"/>
+          <w:lang w:val="en-US"/>
+        </w:rPr>
+      </w:pPr>
+      <w:r>
+        <w:rPr>
+          <w:b w:val="false"/>
+          <w:sz w:val="28"/>
+          <w:highlight w:val="none"/>
+          <w:lang w:val="ru-RU"/>
+        </w:rPr>
+        <w:t xml:space="preserve">Теперь с помощью </w:t>
+      </w:r>
+      <w:r>
+        <w:rPr>
+          <w:b w:val="false"/>
+          <w:sz w:val="28"/>
+          <w:highlight w:val="none"/>
+          <w:lang w:val="en-US"/>
+        </w:rPr>
+        <w:t xml:space="preserve">apt </w:t>
+      </w:r>
+      <w:r>
+        <w:rPr>
+          <w:b w:val="false"/>
+          <w:sz w:val="28"/>
+          <w:highlight w:val="none"/>
+          <w:lang w:val="ru-RU"/>
+        </w:rPr>
+        <w:t xml:space="preserve">скачаем тему для файлового менеджера, затем создадим конфигурационный файл </w:t>
+      </w:r>
+      <w:r>
+        <w:rPr>
+          <w:b w:val="false"/>
+          <w:sz w:val="28"/>
+          <w:highlight w:val="none"/>
+          <w:lang w:val="ru-RU"/>
+        </w:rPr>
+        <w:t xml:space="preserve">командой </w:t>
+      </w:r>
+      <w:r>
+        <w:rPr>
+          <w:b w:val="false"/>
+          <w:sz w:val="28"/>
+          <w:highlight w:val="none"/>
+          <w:lang w:val="en-US"/>
+        </w:rPr>
+        <w:t xml:space="preserve">“</w:t>
+      </w:r>
+      <w:r>
+        <w:rPr>
+          <w:b w:val="false"/>
+          <w:sz w:val="28"/>
+          <w:highlight w:val="none"/>
+          <w:lang w:val="en-US"/>
+        </w:rPr>
+        <w:t xml:space="preserve">leafpad ~/.gtkrc-2.0</w:t>
+      </w:r>
+      <w:r>
+        <w:rPr>
+          <w:b w:val="false"/>
+          <w:sz w:val="28"/>
+          <w:highlight w:val="none"/>
+          <w:lang w:val="en-US"/>
+        </w:rPr>
+        <w:t xml:space="preserve">”</w:t>
+      </w:r>
+      <w:r>
+        <w:rPr>
+          <w:b w:val="false"/>
+          <w:sz w:val="28"/>
+          <w:highlight w:val="none"/>
+          <w:lang w:val="ru-RU"/>
+        </w:rPr>
+        <w:t xml:space="preserve"> и укажем в нем тему файлового менеджера </w:t>
+      </w:r>
+      <w:r>
+        <w:rPr>
+          <w:b w:val="false"/>
+          <w:sz w:val="28"/>
+          <w:highlight w:val="none"/>
+          <w:lang w:val="en-US"/>
+        </w:rPr>
+        <w:t xml:space="preserve">“</w:t>
+      </w:r>
+      <w:r>
+        <w:rPr>
+          <w:b w:val="false"/>
+          <w:sz w:val="28"/>
+          <w:highlight w:val="none"/>
+          <w:lang w:val="en-US"/>
+        </w:rPr>
+        <w:t xml:space="preserve">gtk-icon-theme-name="Tango"</w:t>
+      </w:r>
+      <w:r>
+        <w:rPr>
+          <w:b w:val="false"/>
+          <w:sz w:val="28"/>
+          <w:highlight w:val="none"/>
+          <w:lang w:val="en-US"/>
+        </w:rPr>
+        <w:t xml:space="preserve">”</w:t>
+      </w:r>
+      <w:r/>
+    </w:p>
+    <w:p>
+      <w:pPr>
+        <w:ind w:left="0" w:right="0" w:firstLine="0"/>
+        <w:jc w:val="center"/>
+        <w:spacing w:lineRule="auto" w:line="360"/>
+        <w:shd w:val="nil" w:color="000000"/>
+        <w:rPr>
+          <w:b w:val="false"/>
+          <w:sz w:val="28"/>
+          <w:highlight w:val="none"/>
+          <w:lang w:val="ru-RU"/>
+        </w:rPr>
+      </w:pPr>
+      <w:r>
+        <w:rPr>
+          <w:b w:val="false"/>
+          <w:sz w:val="28"/>
+          <w:highlight w:val="none"/>
+          <w:lang w:val="ru-RU"/>
+        </w:rPr>
+      </w:r>
+      <w:r>
+        <w:rPr>
+          <w:b w:val="false"/>
+          <w:sz w:val="28"/>
+          <w:highlight w:val="none"/>
+          <w:lang w:val="ru-RU"/>
+        </w:rPr>
+      </w:r>
+    </w:p>
+    <w:p>
+      <w:pPr>
+        <w:ind w:left="0" w:right="0" w:firstLine="0"/>
+        <w:jc w:val="center"/>
+        <w:shd w:val="nil" w:color="000000"/>
+        <w:rPr>
+          <w:b w:val="false"/>
+          <w:sz w:val="28"/>
+          <w:highlight w:val="none"/>
+          <w:lang w:val="ru-RU"/>
+        </w:rPr>
+      </w:pPr>
+      <w:r>
+        <w:rPr>
+          <w:b w:val="false"/>
+          <w:sz w:val="28"/>
+          <w:highlight w:val="none"/>
+          <w:lang w:val="en-US"/>
+        </w:rPr>
+      </w:r>
+      <w:r>
+        <mc:AlternateContent>
+          <mc:Choice Requires="wpg">
+            <w:drawing>
+              <wp:inline xmlns:wp="http://schemas.openxmlformats.org/drawingml/2006/wordprocessingDrawing" distT="0" distB="0" distL="0" distR="0">
+                <wp:extent cx="4247603" cy="2276819"/>
+                <wp:effectExtent l="0" t="0" r="0" b="0"/>
+                <wp:docPr id="15" name="" hidden="false"/>
+                <wp:cNvGraphicFramePr>
+                  <a:graphicFrameLocks xmlns:a="http://schemas.openxmlformats.org/drawingml/2006/main" noChangeAspect="true"/>
+                </wp:cNvGraphicFramePr>
+                <a:graphic xmlns:a="http://schemas.openxmlformats.org/drawingml/2006/main">
+                  <a:graphicData uri="http://schemas.openxmlformats.org/drawingml/2006/picture">
+                    <pic:pic xmlns:pic="http://schemas.openxmlformats.org/drawingml/2006/picture">
+                      <pic:nvPicPr>
+                        <pic:cNvPr id="17" name="" hidden="0"/>
+                        <pic:cNvPicPr>
+                          <a:picLocks noChangeAspect="1"/>
+                        </pic:cNvPicPr>
+                        <pic:nvPr isPhoto="0" userDrawn="0"/>
+                      </pic:nvPicPr>
+                      <pic:blipFill>
+                        <a:blip r:embed="rId23"/>
+                        <a:srcRect l="23899" t="8858" r="2027" b="20640"/>
+                        <a:stretch/>
+                      </pic:blipFill>
+                      <pic:spPr bwMode="auto">
+                        <a:xfrm flipH="0" flipV="0">
+                          <a:off x="0" y="0"/>
+                          <a:ext cx="4247603" cy="2276818"/>
+                        </a:xfrm>
+                        <a:prstGeom prst="rect">
+                          <a:avLst/>
+                        </a:prstGeom>
+                      </pic:spPr>
+                    </pic:pic>
+                  </a:graphicData>
+                </a:graphic>
+              </wp:inline>
+            </w:drawing>
+          </mc:Choice>
+          <mc:Fallback>
+            <w:pict>
+              <v:shapetype type="#_x0000_t75" o:spt="75" coordsize="21600,21600" o:preferrelative="t" path="m@4@5l@4@11@9@11@9@5xe">
+                <v:formulas>
+                  <v:f eqn="if lineDrawn pixelLineWidth 0"/>
+                  <v:f eqn="sum @0 1 0"/>
+                  <v:f eqn="sum 0 0 @1"/>
+                  <v:f eqn="prod @2 1 2"/>
+                  <v:f eqn="prod @3 21600 pixelWidth"/>
+                  <v:f eqn="prod @3 21600 pixelHeight"/>
+                  <v:f eqn="sum @0 0 1"/>
+                  <v:f eqn="prod @6 1 2"/>
+                  <v:f eqn="prod @7 21600 pixelWidth"/>
+                  <v:f eqn="sum @8 21600 0"/>
+                  <v:f eqn="prod @7 21600 pixelHeight"/>
+                  <v:f eqn="sum @10 21600 0"/>
+                </v:formulas>
+              </v:shapetype>
+              <v:shape id="_x0000_i14" o:spid="_x0000_s14" type="#_x0000_t75" style="mso-wrap-distance-left:0.0pt;mso-wrap-distance-top:0.0pt;mso-wrap-distance-right:0.0pt;mso-wrap-distance-bottom:0.0pt;width:334.5pt;height:179.3pt;" stroked="false">
+                <v:path textboxrect="0,0,0,0"/>
+                <v:imagedata r:id="rId23" o:title=""/>
+              </v:shape>
+            </w:pict>
+          </mc:Fallback>
+        </mc:AlternateContent>
+      </w:r>
+      <w:r>
+        <w:rPr>
+          <w:b w:val="false"/>
+          <w:sz w:val="28"/>
+          <w:highlight w:val="none"/>
+          <w:lang w:val="en-US"/>
+        </w:rPr>
+      </w:r>
+      <w:r/>
+      <w:r>
+        <w:rPr>
+          <w:b w:val="false"/>
+          <w:sz w:val="28"/>
+          <w:highlight w:val="none"/>
+          <w:lang w:val="en-US"/>
+        </w:rPr>
+      </w:r>
+      <w:r>
+        <w:rPr>
+          <w:b w:val="false"/>
+          <w:sz w:val="28"/>
+          <w:highlight w:val="none"/>
+          <w:lang w:val="ru-RU"/>
+        </w:rPr>
+      </w:r>
+      <w:r/>
+    </w:p>
+    <w:p>
+      <w:pPr>
+        <w:ind w:left="0" w:right="0" w:firstLine="0"/>
+        <w:jc w:val="center"/>
+        <w:spacing w:lineRule="auto" w:line="360"/>
+        <w:shd w:val="nil" w:color="000000"/>
+        <w:rPr>
+          <w:b w:val="false"/>
+          <w:sz w:val="28"/>
+          <w:highlight w:val="none"/>
+          <w:lang w:val="ru-RU"/>
+        </w:rPr>
+      </w:pPr>
+      <w:r>
+        <w:rPr>
+          <w:b w:val="false"/>
+          <w:sz w:val="28"/>
+          <w:highlight w:val="none"/>
+          <w:lang w:val="ru-RU"/>
+        </w:rPr>
+        <w:t xml:space="preserve">Рисунок 13 - файловый менеджер после установки темы</w:t>
+      </w:r>
+      <w:r/>
+    </w:p>
+    <w:p>
+      <w:pPr>
+        <w:ind w:left="0" w:right="0" w:firstLine="708"/>
+        <w:jc w:val="both"/>
+        <w:spacing w:lineRule="auto" w:line="360"/>
+        <w:shd w:val="nil" w:color="000000"/>
+        <w:rPr>
+          <w:b w:val="false"/>
+          <w:sz w:val="28"/>
+          <w:highlight w:val="none"/>
+          <w:lang w:val="en-US"/>
+        </w:rPr>
+      </w:pPr>
+      <w:r>
+        <w:rPr>
+          <w:b/>
+          <w:sz w:val="28"/>
+          <w:highlight w:val="none"/>
+          <w:lang w:val="ru-RU"/>
+        </w:rPr>
+        <w:t xml:space="preserve">Задание</w:t>
+      </w:r>
+      <w:r>
+        <w:rPr>
+          <w:b/>
+          <w:sz w:val="28"/>
+          <w:highlight w:val="none"/>
+          <w:lang w:val="en-US"/>
+        </w:rPr>
+        <w:t xml:space="preserve">:</w:t>
+      </w:r>
+      <w:r>
+        <w:rPr>
+          <w:b w:val="false"/>
+          <w:sz w:val="28"/>
+          <w:highlight w:val="none"/>
+          <w:lang w:val="en-US"/>
+        </w:rPr>
+        <w:t xml:space="preserve"> </w:t>
+      </w:r>
+      <w:r>
+        <w:rPr>
+          <w:b w:val="false"/>
+          <w:sz w:val="28"/>
+          <w:highlight w:val="none"/>
+          <w:lang w:val="ru-RU"/>
+        </w:rPr>
+        <w:t xml:space="preserve">установить и настроить </w:t>
+      </w:r>
+      <w:r>
+        <w:rPr>
+          <w:b w:val="false"/>
+          <w:sz w:val="28"/>
+          <w:highlight w:val="none"/>
+          <w:lang w:val="en-US"/>
+        </w:rPr>
+        <w:t xml:space="preserve">conky.</w:t>
+      </w:r>
+      <w:r>
+        <w:rPr>
+          <w:b w:val="false"/>
+          <w:sz w:val="28"/>
+          <w:highlight w:val="none"/>
+        </w:rPr>
+      </w:r>
+    </w:p>
+    <w:p>
+      <w:pPr>
+        <w:ind w:left="0" w:right="0" w:firstLine="708"/>
+        <w:jc w:val="both"/>
+        <w:spacing w:lineRule="auto" w:line="360"/>
+        <w:shd w:val="nil" w:color="000000"/>
+        <w:rPr>
+          <w:b w:val="false"/>
+          <w:sz w:val="28"/>
+          <w:highlight w:val="none"/>
+          <w:lang w:val="ru-RU"/>
+        </w:rPr>
+      </w:pPr>
+      <w:r>
+        <w:rPr>
+          <w:b/>
+          <w:sz w:val="28"/>
+          <w:highlight w:val="none"/>
+          <w:lang w:val="ru-RU"/>
+        </w:rPr>
+        <w:t xml:space="preserve">Практическая часть</w:t>
+      </w:r>
+      <w:r>
+        <w:rPr>
+          <w:b/>
+          <w:sz w:val="28"/>
+          <w:highlight w:val="none"/>
+          <w:lang w:val="en-US"/>
+        </w:rPr>
+        <w:t xml:space="preserve">: </w:t>
+      </w:r>
+      <w:r>
+        <w:rPr>
+          <w:b w:val="false"/>
+          <w:sz w:val="28"/>
+          <w:highlight w:val="none"/>
+          <w:lang w:val="ru-RU"/>
+        </w:rPr>
+        <w:t xml:space="preserve">установим </w:t>
+      </w:r>
+      <w:r>
+        <w:rPr>
+          <w:b w:val="false"/>
+          <w:sz w:val="28"/>
+          <w:highlight w:val="none"/>
+          <w:lang w:val="en-US"/>
+        </w:rPr>
+        <w:t xml:space="preserve">conky </w:t>
+      </w:r>
+      <w:r>
+        <w:rPr>
+          <w:b w:val="false"/>
+          <w:sz w:val="28"/>
+          <w:highlight w:val="none"/>
+          <w:lang w:val="ru-RU"/>
+        </w:rPr>
+        <w:t xml:space="preserve">с помощью </w:t>
+      </w:r>
+      <w:r>
+        <w:rPr>
+          <w:b w:val="false"/>
+          <w:sz w:val="28"/>
+          <w:highlight w:val="none"/>
+          <w:lang w:val="en-US"/>
+        </w:rPr>
+        <w:t xml:space="preserve">apt </w:t>
+      </w:r>
+      <w:r>
+        <w:rPr>
+          <w:b w:val="false"/>
+          <w:sz w:val="28"/>
+          <w:highlight w:val="none"/>
+          <w:lang w:val="ru-RU"/>
+        </w:rPr>
+        <w:t xml:space="preserve">и запустим.</w:t>
+      </w:r>
+      <w:r>
+        <w:rPr>
+          <w:b w:val="false"/>
+          <w:sz w:val="28"/>
+          <w:highlight w:val="none"/>
+        </w:rPr>
+      </w:r>
+    </w:p>
+    <w:p>
+      <w:pPr>
+        <w:shd w:val="nil"/>
+        <w:rPr>
+          <w:b w:val="false"/>
+          <w:sz w:val="28"/>
+          <w:highlight w:val="none"/>
+        </w:rPr>
+      </w:pPr>
+      <w:r>
+        <w:rPr>
+          <w:b w:val="false"/>
+          <w:sz w:val="28"/>
+          <w:highlight w:val="none"/>
+        </w:rPr>
         <w:br w:type="page"/>
       </w:r>
       <w:r>
@@ -4861,7 +5320,1006 @@
           <w:b w:val="false"/>
           <w:sz w:val="28"/>
           <w:highlight w:val="none"/>
-          <w:lang w:val="ru-RU"/>
+        </w:rPr>
+      </w:r>
+    </w:p>
+    <w:p>
+      <w:pPr>
+        <w:ind w:left="0" w:right="0" w:firstLine="0"/>
+        <w:jc w:val="center"/>
+        <w:spacing w:lineRule="auto" w:line="360"/>
+        <w:shd w:val="nil" w:color="000000"/>
+        <w:rPr>
+          <w:highlight w:val="none"/>
+        </w:rPr>
+      </w:pPr>
+      <w:r>
+        <w:rPr>
+          <w:b w:val="false"/>
+          <w:sz w:val="28"/>
+          <w:highlight w:val="none"/>
+          <w:lang w:val="ru-RU"/>
+        </w:rPr>
+      </w:r>
+      <w:r>
+        <mc:AlternateContent>
+          <mc:Choice Requires="wpg">
+            <w:drawing>
+              <wp:inline xmlns:wp="http://schemas.openxmlformats.org/drawingml/2006/wordprocessingDrawing" distT="0" distB="0" distL="0" distR="0">
+                <wp:extent cx="3428149" cy="3305715"/>
+                <wp:effectExtent l="0" t="0" r="0" b="0"/>
+                <wp:docPr id="16" name="" hidden="false"/>
+                <wp:cNvGraphicFramePr>
+                  <a:graphicFrameLocks xmlns:a="http://schemas.openxmlformats.org/drawingml/2006/main" noChangeAspect="true"/>
+                </wp:cNvGraphicFramePr>
+                <a:graphic xmlns:a="http://schemas.openxmlformats.org/drawingml/2006/main">
+                  <a:graphicData uri="http://schemas.openxmlformats.org/drawingml/2006/picture">
+                    <pic:pic xmlns:pic="http://schemas.openxmlformats.org/drawingml/2006/picture">
+                      <pic:nvPicPr>
+                        <pic:cNvPr id="18" name="" hidden="0"/>
+                        <pic:cNvPicPr>
+                          <a:picLocks noChangeAspect="1"/>
+                        </pic:cNvPicPr>
+                        <pic:nvPr isPhoto="0" userDrawn="0"/>
+                      </pic:nvPicPr>
+                      <pic:blipFill>
+                        <a:blip r:embed="rId24"/>
+                        <a:stretch/>
+                      </pic:blipFill>
+                      <pic:spPr bwMode="auto">
+                        <a:xfrm flipH="0" flipV="0">
+                          <a:off x="0" y="0"/>
+                          <a:ext cx="3428148" cy="3305714"/>
+                        </a:xfrm>
+                        <a:prstGeom prst="rect">
+                          <a:avLst/>
+                        </a:prstGeom>
+                      </pic:spPr>
+                    </pic:pic>
+                  </a:graphicData>
+                </a:graphic>
+              </wp:inline>
+            </w:drawing>
+          </mc:Choice>
+          <mc:Fallback>
+            <w:pict>
+              <v:shapetype type="#_x0000_t75" o:spt="75" coordsize="21600,21600" o:preferrelative="t" path="m@4@5l@4@11@9@11@9@5xe">
+                <v:formulas>
+                  <v:f eqn="if lineDrawn pixelLineWidth 0"/>
+                  <v:f eqn="sum @0 1 0"/>
+                  <v:f eqn="sum 0 0 @1"/>
+                  <v:f eqn="prod @2 1 2"/>
+                  <v:f eqn="prod @3 21600 pixelWidth"/>
+                  <v:f eqn="prod @3 21600 pixelHeight"/>
+                  <v:f eqn="sum @0 0 1"/>
+                  <v:f eqn="prod @6 1 2"/>
+                  <v:f eqn="prod @7 21600 pixelWidth"/>
+                  <v:f eqn="sum @8 21600 0"/>
+                  <v:f eqn="prod @7 21600 pixelHeight"/>
+                  <v:f eqn="sum @10 21600 0"/>
+                </v:formulas>
+              </v:shapetype>
+              <v:shape id="_x0000_i15" o:spid="_x0000_s15" type="#_x0000_t75" style="mso-wrap-distance-left:0.0pt;mso-wrap-distance-top:0.0pt;mso-wrap-distance-right:0.0pt;mso-wrap-distance-bottom:0.0pt;width:269.9pt;height:260.3pt;" stroked="false">
+                <v:path textboxrect="0,0,0,0"/>
+                <v:imagedata r:id="rId24" o:title=""/>
+              </v:shape>
+            </w:pict>
+          </mc:Fallback>
+        </mc:AlternateContent>
+      </w:r>
+      <w:r>
+        <w:rPr>
+          <w:b w:val="false"/>
+          <w:sz w:val="28"/>
+          <w:highlight w:val="none"/>
+          <w:lang w:val="ru-RU"/>
+        </w:rPr>
+      </w:r>
+      <w:r/>
+      <w:r>
+        <w:rPr>
+          <w:b w:val="false"/>
+          <w:sz w:val="28"/>
+          <w:highlight w:val="none"/>
+          <w:lang w:val="ru-RU"/>
+        </w:rPr>
+      </w:r>
+      <w:r>
+        <w:rPr>
+          <w:b w:val="false"/>
+          <w:sz w:val="28"/>
+          <w:highlight w:val="none"/>
+          <w:lang w:val="ru-RU"/>
+        </w:rPr>
+      </w:r>
+    </w:p>
+    <w:p>
+      <w:pPr>
+        <w:ind w:left="0" w:right="0" w:firstLine="0"/>
+        <w:jc w:val="center"/>
+        <w:spacing w:lineRule="auto" w:line="360"/>
+        <w:shd w:val="nil" w:color="000000"/>
+        <w:rPr>
+          <w:sz w:val="28"/>
+          <w:highlight w:val="none"/>
+          <w:lang w:val="en-US"/>
+        </w:rPr>
+      </w:pPr>
+      <w:r>
+        <w:rPr>
+          <w:sz w:val="28"/>
+          <w:highlight w:val="none"/>
+          <w:lang w:val="ru-RU"/>
+        </w:rPr>
+        <w:t xml:space="preserve">Рисунок 14 - запуск </w:t>
+      </w:r>
+      <w:r>
+        <w:rPr>
+          <w:sz w:val="28"/>
+          <w:highlight w:val="none"/>
+          <w:lang w:val="en-US"/>
+        </w:rPr>
+        <w:t xml:space="preserve">conky</w:t>
+      </w:r>
+      <w:r>
+        <w:rPr>
+          <w:highlight w:val="none"/>
+          <w:lang w:val="ru-RU"/>
+        </w:rPr>
+      </w:r>
+    </w:p>
+    <w:p>
+      <w:pPr>
+        <w:ind w:left="0" w:right="0" w:firstLine="0"/>
+        <w:jc w:val="both"/>
+        <w:spacing w:lineRule="auto" w:line="360"/>
+        <w:shd w:val="nil" w:color="000000"/>
+        <w:rPr>
+          <w:sz w:val="28"/>
+          <w:highlight w:val="none"/>
+          <w:lang w:val="ru-RU"/>
+        </w:rPr>
+      </w:pPr>
+      <w:r>
+        <w:rPr>
+          <w:sz w:val="28"/>
+          <w:highlight w:val="none"/>
+          <w:lang w:val="en-US"/>
+        </w:rPr>
+        <w:tab/>
+      </w:r>
+      <w:r>
+        <w:rPr>
+          <w:sz w:val="28"/>
+          <w:highlight w:val="none"/>
+          <w:lang w:val="ru-RU"/>
+        </w:rPr>
+        <w:t xml:space="preserve">В конфигурационном файле </w:t>
+      </w:r>
+      <w:r>
+        <w:rPr>
+          <w:sz w:val="28"/>
+          <w:highlight w:val="none"/>
+          <w:lang w:val="en-US"/>
+        </w:rPr>
+        <w:t xml:space="preserve">conky </w:t>
+      </w:r>
+      <w:r>
+        <w:rPr>
+          <w:sz w:val="28"/>
+          <w:highlight w:val="none"/>
+          <w:lang w:val="ru-RU"/>
+        </w:rPr>
+        <w:t xml:space="preserve">укажем выравнивание по правом</w:t>
+      </w:r>
+      <w:r>
+        <w:rPr>
+          <w:sz w:val="28"/>
+          <w:highlight w:val="none"/>
+          <w:lang w:val="ru-RU"/>
+        </w:rPr>
+        <w:t xml:space="preserve">у краю и добавим строчку с отображением имени текущего пользователя.</w:t>
+      </w:r>
+      <w:r>
+        <w:rPr>
+          <w:sz w:val="28"/>
+          <w:highlight w:val="none"/>
+          <w:lang w:val="en-US"/>
+        </w:rPr>
+        <w:t xml:space="preserve"> </w:t>
+      </w:r>
+      <w:r>
+        <w:rPr>
+          <w:sz w:val="28"/>
+          <w:highlight w:val="none"/>
+          <w:lang w:val="ru-RU"/>
+        </w:rPr>
+        <w:t xml:space="preserve">Добавим </w:t>
+      </w:r>
+      <w:r>
+        <w:rPr>
+          <w:sz w:val="28"/>
+          <w:highlight w:val="none"/>
+          <w:lang w:val="en-US"/>
+        </w:rPr>
+        <w:t xml:space="preserve">conky </w:t>
+      </w:r>
+      <w:r>
+        <w:rPr>
+          <w:sz w:val="28"/>
+          <w:highlight w:val="none"/>
+          <w:lang w:val="ru-RU"/>
+        </w:rPr>
+        <w:t xml:space="preserve">в </w:t>
+      </w:r>
+      <w:r>
+        <w:rPr>
+          <w:sz w:val="28"/>
+          <w:highlight w:val="none"/>
+          <w:lang w:val="en-US"/>
+        </w:rPr>
+        <w:t xml:space="preserve">autostart.</w:t>
+      </w:r>
+      <w:r>
+        <w:rPr>
+          <w:sz w:val="28"/>
+          <w:highlight w:val="none"/>
+          <w:lang w:val="ru-RU"/>
+        </w:rPr>
+      </w:r>
+    </w:p>
+    <w:p>
+      <w:pPr>
+        <w:ind w:left="0" w:right="0" w:firstLine="0"/>
+        <w:jc w:val="center"/>
+        <w:spacing w:lineRule="auto" w:line="360"/>
+        <w:shd w:val="nil" w:color="000000"/>
+        <w:rPr>
+          <w:highlight w:val="none"/>
+        </w:rPr>
+      </w:pPr>
+      <w:r>
+        <w:rPr>
+          <w:sz w:val="28"/>
+          <w:highlight w:val="none"/>
+          <w:lang w:val="ru-RU"/>
+        </w:rPr>
+      </w:r>
+      <w:r>
+        <mc:AlternateContent>
+          <mc:Choice Requires="wpg">
+            <w:drawing>
+              <wp:inline xmlns:wp="http://schemas.openxmlformats.org/drawingml/2006/wordprocessingDrawing" distT="0" distB="0" distL="0" distR="0">
+                <wp:extent cx="5865002" cy="2149114"/>
+                <wp:effectExtent l="0" t="0" r="0" b="0"/>
+                <wp:docPr id="17" name="" hidden="false"/>
+                <wp:cNvGraphicFramePr>
+                  <a:graphicFrameLocks xmlns:a="http://schemas.openxmlformats.org/drawingml/2006/main" noChangeAspect="true"/>
+                </wp:cNvGraphicFramePr>
+                <a:graphic xmlns:a="http://schemas.openxmlformats.org/drawingml/2006/main">
+                  <a:graphicData uri="http://schemas.openxmlformats.org/drawingml/2006/picture">
+                    <pic:pic xmlns:pic="http://schemas.openxmlformats.org/drawingml/2006/picture">
+                      <pic:nvPicPr>
+                        <pic:cNvPr id="19" name="" hidden="0"/>
+                        <pic:cNvPicPr>
+                          <a:picLocks noChangeAspect="1"/>
+                        </pic:cNvPicPr>
+                        <pic:nvPr isPhoto="0" userDrawn="0"/>
+                      </pic:nvPicPr>
+                      <pic:blipFill>
+                        <a:blip r:embed="rId25"/>
+                        <a:stretch/>
+                      </pic:blipFill>
+                      <pic:spPr bwMode="auto">
+                        <a:xfrm flipH="0" flipV="0">
+                          <a:off x="0" y="0"/>
+                          <a:ext cx="5865002" cy="2149114"/>
+                        </a:xfrm>
+                        <a:prstGeom prst="rect">
+                          <a:avLst/>
+                        </a:prstGeom>
+                      </pic:spPr>
+                    </pic:pic>
+                  </a:graphicData>
+                </a:graphic>
+              </wp:inline>
+            </w:drawing>
+          </mc:Choice>
+          <mc:Fallback>
+            <w:pict>
+              <v:shapetype type="#_x0000_t75" o:spt="75" coordsize="21600,21600" o:preferrelative="t" path="m@4@5l@4@11@9@11@9@5xe">
+                <v:formulas>
+                  <v:f eqn="if lineDrawn pixelLineWidth 0"/>
+                  <v:f eqn="sum @0 1 0"/>
+                  <v:f eqn="sum 0 0 @1"/>
+                  <v:f eqn="prod @2 1 2"/>
+                  <v:f eqn="prod @3 21600 pixelWidth"/>
+                  <v:f eqn="prod @3 21600 pixelHeight"/>
+                  <v:f eqn="sum @0 0 1"/>
+                  <v:f eqn="prod @6 1 2"/>
+                  <v:f eqn="prod @7 21600 pixelWidth"/>
+                  <v:f eqn="sum @8 21600 0"/>
+                  <v:f eqn="prod @7 21600 pixelHeight"/>
+                  <v:f eqn="sum @10 21600 0"/>
+                </v:formulas>
+              </v:shapetype>
+              <v:shape id="_x0000_i16" o:spid="_x0000_s16" type="#_x0000_t75" style="mso-wrap-distance-left:0.0pt;mso-wrap-distance-top:0.0pt;mso-wrap-distance-right:0.0pt;mso-wrap-distance-bottom:0.0pt;width:461.8pt;height:169.2pt;" stroked="false">
+                <v:path textboxrect="0,0,0,0"/>
+                <v:imagedata r:id="rId25" o:title=""/>
+              </v:shape>
+            </w:pict>
+          </mc:Fallback>
+        </mc:AlternateContent>
+      </w:r>
+      <w:r>
+        <w:rPr>
+          <w:sz w:val="28"/>
+          <w:highlight w:val="none"/>
+          <w:lang w:val="ru-RU"/>
+        </w:rPr>
+      </w:r>
+      <w:r/>
+      <w:r>
+        <w:rPr>
+          <w:sz w:val="28"/>
+          <w:highlight w:val="none"/>
+          <w:lang w:val="ru-RU"/>
+        </w:rPr>
+      </w:r>
+      <w:r>
+        <w:rPr>
+          <w:sz w:val="28"/>
+          <w:highlight w:val="none"/>
+          <w:lang w:val="ru-RU"/>
+        </w:rPr>
+      </w:r>
+    </w:p>
+    <w:p>
+      <w:pPr>
+        <w:ind w:left="0" w:right="0" w:firstLine="0"/>
+        <w:jc w:val="center"/>
+        <w:spacing w:lineRule="auto" w:line="360"/>
+        <w:shd w:val="nil" w:color="000000"/>
+        <w:rPr>
+          <w:sz w:val="28"/>
+          <w:highlight w:val="none"/>
+          <w:lang w:val="en-US"/>
+        </w:rPr>
+      </w:pPr>
+      <w:r>
+        <w:rPr>
+          <w:sz w:val="28"/>
+          <w:highlight w:val="none"/>
+          <w:lang w:val="ru-RU"/>
+        </w:rPr>
+        <w:t xml:space="preserve">Рисунок 15 - настройка </w:t>
+      </w:r>
+      <w:r>
+        <w:rPr>
+          <w:sz w:val="28"/>
+          <w:highlight w:val="none"/>
+          <w:lang w:val="en-US"/>
+        </w:rPr>
+        <w:t xml:space="preserve">conky</w:t>
+      </w:r>
+      <w:r>
+        <w:rPr>
+          <w:highlight w:val="none"/>
+          <w:lang w:val="ru-RU"/>
+        </w:rPr>
+      </w:r>
+    </w:p>
+    <w:p>
+      <w:pPr>
+        <w:ind w:left="0" w:right="0" w:firstLine="0"/>
+        <w:jc w:val="both"/>
+        <w:spacing w:lineRule="auto" w:line="360"/>
+        <w:shd w:val="nil" w:color="000000"/>
+        <w:rPr>
+          <w:b w:val="false"/>
+          <w:sz w:val="28"/>
+          <w:highlight w:val="none"/>
+          <w:lang w:val="ru-RU"/>
+        </w:rPr>
+      </w:pPr>
+      <w:r>
+        <w:rPr>
+          <w:sz w:val="28"/>
+          <w:highlight w:val="none"/>
+          <w:lang w:val="ru-RU"/>
+        </w:rPr>
+        <w:tab/>
+      </w:r>
+      <w:r>
+        <w:rPr>
+          <w:b/>
+          <w:sz w:val="28"/>
+          <w:highlight w:val="none"/>
+          <w:lang w:val="ru-RU"/>
+        </w:rPr>
+        <w:t xml:space="preserve">Задание</w:t>
+      </w:r>
+      <w:r>
+        <w:rPr>
+          <w:b/>
+          <w:sz w:val="28"/>
+          <w:highlight w:val="none"/>
+          <w:lang w:val="en-US"/>
+        </w:rPr>
+        <w:t xml:space="preserve">: </w:t>
+      </w:r>
+      <w:r>
+        <w:rPr>
+          <w:b w:val="false"/>
+          <w:sz w:val="28"/>
+          <w:highlight w:val="none"/>
+          <w:lang w:val="ru-RU"/>
+        </w:rPr>
+        <w:t xml:space="preserve">настроить фон рабочего стола.</w:t>
+      </w:r>
+      <w:r>
+        <w:rPr>
+          <w:b w:val="false"/>
+          <w:sz w:val="28"/>
+          <w:highlight w:val="none"/>
+        </w:rPr>
+      </w:r>
+    </w:p>
+    <w:p>
+      <w:pPr>
+        <w:ind w:left="0" w:right="0" w:firstLine="0"/>
+        <w:jc w:val="both"/>
+        <w:spacing w:lineRule="auto" w:line="360"/>
+        <w:shd w:val="nil" w:color="000000"/>
+        <w:rPr>
+          <w:b w:val="false"/>
+          <w:sz w:val="28"/>
+          <w:highlight w:val="none"/>
+          <w:lang w:val="ru-RU"/>
+        </w:rPr>
+      </w:pPr>
+      <w:r>
+        <w:rPr>
+          <w:b w:val="false"/>
+          <w:sz w:val="28"/>
+          <w:highlight w:val="none"/>
+          <w:lang w:val="ru-RU"/>
+        </w:rPr>
+        <w:tab/>
+      </w:r>
+      <w:r>
+        <w:rPr>
+          <w:b/>
+          <w:sz w:val="28"/>
+          <w:highlight w:val="none"/>
+          <w:lang w:val="ru-RU"/>
+        </w:rPr>
+        <w:t xml:space="preserve">Практическая часть</w:t>
+      </w:r>
+      <w:r>
+        <w:rPr>
+          <w:b/>
+          <w:sz w:val="28"/>
+          <w:highlight w:val="none"/>
+          <w:lang w:val="en-US"/>
+        </w:rPr>
+        <w:t xml:space="preserve">:</w:t>
+      </w:r>
+      <w:r>
+        <w:rPr>
+          <w:b/>
+          <w:sz w:val="28"/>
+          <w:highlight w:val="none"/>
+          <w:lang w:val="ru-RU"/>
+        </w:rPr>
+        <w:t xml:space="preserve"> </w:t>
+      </w:r>
+      <w:r>
+        <w:rPr>
+          <w:b w:val="false"/>
+          <w:sz w:val="28"/>
+          <w:highlight w:val="none"/>
+          <w:lang w:val="ru-RU"/>
+        </w:rPr>
+        <w:t xml:space="preserve">с помощью </w:t>
+      </w:r>
+      <w:r>
+        <w:rPr>
+          <w:b w:val="false"/>
+          <w:sz w:val="28"/>
+          <w:highlight w:val="none"/>
+          <w:lang w:val="en-US"/>
+        </w:rPr>
+        <w:t xml:space="preserve">w3m </w:t>
+      </w:r>
+      <w:r>
+        <w:rPr>
+          <w:b w:val="false"/>
+          <w:sz w:val="28"/>
+          <w:highlight w:val="none"/>
+          <w:lang w:val="ru-RU"/>
+        </w:rPr>
+        <w:t xml:space="preserve">найдем в браузере необходимую картинку.</w:t>
+      </w:r>
+      <w:r>
+        <w:rPr>
+          <w:b w:val="false"/>
+          <w:sz w:val="28"/>
+          <w:highlight w:val="none"/>
+        </w:rPr>
+      </w:r>
+    </w:p>
+    <w:p>
+      <w:pPr>
+        <w:shd w:val="nil"/>
+        <w:rPr>
+          <w:b w:val="false"/>
+          <w:sz w:val="28"/>
+          <w:highlight w:val="none"/>
+        </w:rPr>
+      </w:pPr>
+      <w:r>
+        <w:rPr>
+          <w:b w:val="false"/>
+          <w:sz w:val="28"/>
+          <w:highlight w:val="none"/>
+        </w:rPr>
+        <w:br w:type="page"/>
+      </w:r>
+      <w:r>
+        <w:rPr>
+          <w:b w:val="false"/>
+          <w:sz w:val="28"/>
+          <w:highlight w:val="none"/>
+        </w:rPr>
+      </w:r>
+    </w:p>
+    <w:p>
+      <w:pPr>
+        <w:ind w:left="0" w:right="0" w:firstLine="0"/>
+        <w:jc w:val="both"/>
+        <w:spacing w:lineRule="auto" w:line="360"/>
+        <w:shd w:val="nil" w:color="000000"/>
+        <w:rPr>
+          <w:b w:val="false"/>
+          <w:sz w:val="28"/>
+          <w:highlight w:val="none"/>
+        </w:rPr>
+      </w:pPr>
+      <w:r>
+        <w:rPr>
+          <w:highlight w:val="none"/>
+        </w:rPr>
+      </w:r>
+      <w:r>
+        <w:rPr>
+          <w:highlight w:val="none"/>
+        </w:rPr>
+      </w:r>
+    </w:p>
+    <w:p>
+      <w:pPr>
+        <w:ind w:left="0" w:right="0" w:firstLine="0"/>
+        <w:jc w:val="center"/>
+        <w:spacing w:lineRule="auto" w:line="360"/>
+        <w:shd w:val="nil" w:color="000000"/>
+        <w:rPr>
+          <w:highlight w:val="none"/>
+        </w:rPr>
+      </w:pPr>
+      <w:r>
+        <w:rPr>
+          <w:b w:val="false"/>
+          <w:sz w:val="28"/>
+          <w:highlight w:val="none"/>
+          <w:lang w:val="ru-RU"/>
+        </w:rPr>
+      </w:r>
+      <w:r>
+        <mc:AlternateContent>
+          <mc:Choice Requires="wpg">
+            <w:drawing>
+              <wp:inline xmlns:wp="http://schemas.openxmlformats.org/drawingml/2006/wordprocessingDrawing" distT="0" distB="0" distL="0" distR="0">
+                <wp:extent cx="3526410" cy="2264531"/>
+                <wp:effectExtent l="0" t="0" r="0" b="0"/>
+                <wp:docPr id="18" name="" hidden="false"/>
+                <wp:cNvGraphicFramePr>
+                  <a:graphicFrameLocks xmlns:a="http://schemas.openxmlformats.org/drawingml/2006/main" noChangeAspect="true"/>
+                </wp:cNvGraphicFramePr>
+                <a:graphic xmlns:a="http://schemas.openxmlformats.org/drawingml/2006/main">
+                  <a:graphicData uri="http://schemas.openxmlformats.org/drawingml/2006/picture">
+                    <pic:pic xmlns:pic="http://schemas.openxmlformats.org/drawingml/2006/picture">
+                      <pic:nvPicPr>
+                        <pic:cNvPr id="20" name="" hidden="0"/>
+                        <pic:cNvPicPr>
+                          <a:picLocks noChangeAspect="1"/>
+                        </pic:cNvPicPr>
+                        <pic:nvPr isPhoto="0" userDrawn="0"/>
+                      </pic:nvPicPr>
+                      <pic:blipFill>
+                        <a:blip r:embed="rId26"/>
+                        <a:srcRect l="12864" t="23512" r="16851" b="8232"/>
+                        <a:stretch/>
+                      </pic:blipFill>
+                      <pic:spPr bwMode="auto">
+                        <a:xfrm flipH="0" flipV="0">
+                          <a:off x="0" y="0"/>
+                          <a:ext cx="3526409" cy="2264531"/>
+                        </a:xfrm>
+                        <a:prstGeom prst="rect">
+                          <a:avLst/>
+                        </a:prstGeom>
+                      </pic:spPr>
+                    </pic:pic>
+                  </a:graphicData>
+                </a:graphic>
+              </wp:inline>
+            </w:drawing>
+          </mc:Choice>
+          <mc:Fallback>
+            <w:pict>
+              <v:shapetype type="#_x0000_t75" o:spt="75" coordsize="21600,21600" o:preferrelative="t" path="m@4@5l@4@11@9@11@9@5xe">
+                <v:formulas>
+                  <v:f eqn="if lineDrawn pixelLineWidth 0"/>
+                  <v:f eqn="sum @0 1 0"/>
+                  <v:f eqn="sum 0 0 @1"/>
+                  <v:f eqn="prod @2 1 2"/>
+                  <v:f eqn="prod @3 21600 pixelWidth"/>
+                  <v:f eqn="prod @3 21600 pixelHeight"/>
+                  <v:f eqn="sum @0 0 1"/>
+                  <v:f eqn="prod @6 1 2"/>
+                  <v:f eqn="prod @7 21600 pixelWidth"/>
+                  <v:f eqn="sum @8 21600 0"/>
+                  <v:f eqn="prod @7 21600 pixelHeight"/>
+                  <v:f eqn="sum @10 21600 0"/>
+                </v:formulas>
+              </v:shapetype>
+              <v:shape id="_x0000_i17" o:spid="_x0000_s17" type="#_x0000_t75" style="mso-wrap-distance-left:0.0pt;mso-wrap-distance-top:0.0pt;mso-wrap-distance-right:0.0pt;mso-wrap-distance-bottom:0.0pt;width:277.7pt;height:178.3pt;" stroked="false">
+                <v:path textboxrect="0,0,0,0"/>
+                <v:imagedata r:id="rId26" o:title=""/>
+              </v:shape>
+            </w:pict>
+          </mc:Fallback>
+        </mc:AlternateContent>
+      </w:r>
+      <w:r>
+        <w:rPr>
+          <w:b w:val="false"/>
+          <w:sz w:val="28"/>
+          <w:highlight w:val="none"/>
+          <w:lang w:val="ru-RU"/>
+        </w:rPr>
+      </w:r>
+      <w:r>
+        <w:rPr>
+          <w:b w:val="false"/>
+          <w:sz w:val="28"/>
+          <w:highlight w:val="none"/>
+          <w:lang w:val="ru-RU"/>
+        </w:rPr>
+      </w:r>
+    </w:p>
+    <w:p>
+      <w:pPr>
+        <w:ind w:left="0" w:right="0" w:firstLine="0"/>
+        <w:jc w:val="center"/>
+        <w:spacing w:lineRule="auto" w:line="360"/>
+        <w:shd w:val="nil" w:color="000000"/>
+        <w:rPr>
+          <w:sz w:val="28"/>
+          <w:highlight w:val="none"/>
+          <w:lang w:val="en-US"/>
+        </w:rPr>
+      </w:pPr>
+      <w:r>
+        <w:rPr>
+          <w:sz w:val="28"/>
+          <w:highlight w:val="none"/>
+          <w:lang w:val="ru-RU"/>
+        </w:rPr>
+        <w:t xml:space="preserve">Рисунок 16 - поиск картинок в </w:t>
+      </w:r>
+      <w:r>
+        <w:rPr>
+          <w:sz w:val="28"/>
+          <w:highlight w:val="none"/>
+          <w:lang w:val="en-US"/>
+        </w:rPr>
+        <w:t xml:space="preserve">w3m</w:t>
+      </w:r>
+      <w:r>
+        <w:rPr>
+          <w:highlight w:val="none"/>
+          <w:lang w:val="ru-RU"/>
+        </w:rPr>
+      </w:r>
+    </w:p>
+    <w:p>
+      <w:pPr>
+        <w:ind w:left="0" w:right="0" w:firstLine="0"/>
+        <w:jc w:val="both"/>
+        <w:spacing w:lineRule="auto" w:line="360"/>
+        <w:shd w:val="nil" w:color="000000"/>
+        <w:rPr>
+          <w:sz w:val="28"/>
+          <w:highlight w:val="none"/>
+          <w:lang w:val="ru-RU"/>
+        </w:rPr>
+      </w:pPr>
+      <w:r>
+        <w:rPr>
+          <w:sz w:val="28"/>
+          <w:highlight w:val="none"/>
+          <w:lang w:val="ru-RU"/>
+        </w:rPr>
+        <w:tab/>
+      </w:r>
+      <w:r>
+        <w:rPr>
+          <w:sz w:val="28"/>
+          <w:highlight w:val="none"/>
+          <w:lang w:val="ru-RU"/>
+        </w:rPr>
+        <w:t xml:space="preserve">Скачаем понравившуюся картинку и укажем ее в качестве фона в файле </w:t>
+      </w:r>
+      <w:r>
+        <w:rPr>
+          <w:sz w:val="28"/>
+          <w:highlight w:val="none"/>
+          <w:lang w:val="ru-RU"/>
+        </w:rPr>
+        <w:t xml:space="preserve">«/root/.ideskrc»</w:t>
+      </w:r>
+      <w:r>
+        <w:rPr>
+          <w:sz w:val="28"/>
+          <w:highlight w:val="none"/>
+          <w:lang w:val="ru-RU"/>
+        </w:rPr>
+        <w:t xml:space="preserve">. Из-за маленького разрешения картинка заполнит рабочий стол паттерном. </w:t>
+      </w:r>
+      <w:r>
+        <w:rPr>
+          <w:sz w:val="28"/>
+          <w:highlight w:val="none"/>
+          <w:lang w:val="ru-RU"/>
+        </w:rPr>
+      </w:r>
+    </w:p>
+    <w:p>
+      <w:pPr>
+        <w:ind w:left="0" w:right="0" w:firstLine="0"/>
+        <w:jc w:val="center"/>
+        <w:spacing w:lineRule="auto" w:line="360"/>
+        <w:shd w:val="nil" w:color="000000"/>
+        <w:rPr>
+          <w:highlight w:val="none"/>
+          <w:lang w:val="ru-RU"/>
+        </w:rPr>
+      </w:pPr>
+      <w:r>
+        <w:rPr>
+          <w:sz w:val="28"/>
+          <w:highlight w:val="none"/>
+          <w:lang w:val="ru-RU"/>
+        </w:rPr>
+      </w:r>
+      <w:r>
+        <mc:AlternateContent>
+          <mc:Choice Requires="wpg">
+            <w:drawing>
+              <wp:inline xmlns:wp="http://schemas.openxmlformats.org/drawingml/2006/wordprocessingDrawing" distT="0" distB="0" distL="0" distR="0">
+                <wp:extent cx="3632991" cy="2681409"/>
+                <wp:effectExtent l="0" t="0" r="0" b="0"/>
+                <wp:docPr id="19" name="" hidden="false"/>
+                <wp:cNvGraphicFramePr>
+                  <a:graphicFrameLocks xmlns:a="http://schemas.openxmlformats.org/drawingml/2006/main" noChangeAspect="true"/>
+                </wp:cNvGraphicFramePr>
+                <a:graphic xmlns:a="http://schemas.openxmlformats.org/drawingml/2006/main">
+                  <a:graphicData uri="http://schemas.openxmlformats.org/drawingml/2006/picture">
+                    <pic:pic xmlns:pic="http://schemas.openxmlformats.org/drawingml/2006/picture">
+                      <pic:nvPicPr>
+                        <pic:cNvPr id="21" name="" hidden="0"/>
+                        <pic:cNvPicPr>
+                          <a:picLocks noChangeAspect="1"/>
+                        </pic:cNvPicPr>
+                        <pic:nvPr isPhoto="0" userDrawn="0"/>
+                      </pic:nvPicPr>
+                      <pic:blipFill>
+                        <a:blip r:embed="rId27"/>
+                        <a:stretch/>
+                      </pic:blipFill>
+                      <pic:spPr bwMode="auto">
+                        <a:xfrm flipH="0" flipV="0">
+                          <a:off x="0" y="0"/>
+                          <a:ext cx="3632990" cy="2681408"/>
+                        </a:xfrm>
+                        <a:prstGeom prst="rect">
+                          <a:avLst/>
+                        </a:prstGeom>
+                      </pic:spPr>
+                    </pic:pic>
+                  </a:graphicData>
+                </a:graphic>
+              </wp:inline>
+            </w:drawing>
+          </mc:Choice>
+          <mc:Fallback>
+            <w:pict>
+              <v:shapetype type="#_x0000_t75" o:spt="75" coordsize="21600,21600" o:preferrelative="t" path="m@4@5l@4@11@9@11@9@5xe">
+                <v:formulas>
+                  <v:f eqn="if lineDrawn pixelLineWidth 0"/>
+                  <v:f eqn="sum @0 1 0"/>
+                  <v:f eqn="sum 0 0 @1"/>
+                  <v:f eqn="prod @2 1 2"/>
+                  <v:f eqn="prod @3 21600 pixelWidth"/>
+                  <v:f eqn="prod @3 21600 pixelHeight"/>
+                  <v:f eqn="sum @0 0 1"/>
+                  <v:f eqn="prod @6 1 2"/>
+                  <v:f eqn="prod @7 21600 pixelWidth"/>
+                  <v:f eqn="sum @8 21600 0"/>
+                  <v:f eqn="prod @7 21600 pixelHeight"/>
+                  <v:f eqn="sum @10 21600 0"/>
+                </v:formulas>
+              </v:shapetype>
+              <v:shape id="_x0000_i18" o:spid="_x0000_s18" type="#_x0000_t75" style="mso-wrap-distance-left:0.0pt;mso-wrap-distance-top:0.0pt;mso-wrap-distance-right:0.0pt;mso-wrap-distance-bottom:0.0pt;width:286.1pt;height:211.1pt;" stroked="false">
+                <v:path textboxrect="0,0,0,0"/>
+                <v:imagedata r:id="rId27" o:title=""/>
+              </v:shape>
+            </w:pict>
+          </mc:Fallback>
+        </mc:AlternateContent>
+      </w:r>
+      <w:r>
+        <w:rPr>
+          <w:sz w:val="28"/>
+          <w:highlight w:val="none"/>
+          <w:lang w:val="ru-RU"/>
+        </w:rPr>
+      </w:r>
+      <w:r>
+        <w:rPr>
+          <w:sz w:val="28"/>
+          <w:highlight w:val="none"/>
+          <w:lang w:val="ru-RU"/>
+        </w:rPr>
+      </w:r>
+    </w:p>
+    <w:p>
+      <w:pPr>
+        <w:ind w:left="0" w:right="0" w:firstLine="0"/>
+        <w:jc w:val="center"/>
+        <w:spacing w:lineRule="auto" w:line="360"/>
+        <w:shd w:val="nil" w:color="000000"/>
+        <w:rPr>
+          <w:sz w:val="28"/>
+          <w:highlight w:val="none"/>
+          <w:lang w:val="ru-RU"/>
+        </w:rPr>
+      </w:pPr>
+      <w:r>
+        <w:rPr>
+          <w:sz w:val="28"/>
+          <w:highlight w:val="none"/>
+          <w:lang w:val="ru-RU"/>
+        </w:rPr>
+        <w:t xml:space="preserve">Рисунок 17 - фон рабочего стола</w:t>
+      </w:r>
+      <w:r>
+        <w:rPr>
+          <w:sz w:val="28"/>
+          <w:highlight w:val="none"/>
+          <w:lang w:val="ru-RU"/>
+        </w:rPr>
+      </w:r>
+    </w:p>
+    <w:p>
+      <w:pPr>
+        <w:ind w:left="0" w:right="0" w:firstLine="0"/>
+        <w:jc w:val="both"/>
+        <w:spacing w:lineRule="auto" w:line="360"/>
+        <w:shd w:val="nil" w:color="000000"/>
+        <w:rPr>
+          <w:b w:val="false"/>
+          <w:sz w:val="28"/>
+          <w:highlight w:val="none"/>
+        </w:rPr>
+      </w:pPr>
+      <w:r>
+        <w:rPr>
+          <w:b w:val="false"/>
+          <w:sz w:val="28"/>
+          <w:highlight w:val="none"/>
+          <w:lang w:val="en-US"/>
+        </w:rPr>
+        <w:tab/>
+      </w:r>
+      <w:r>
+        <w:rPr>
+          <w:b/>
+          <w:sz w:val="28"/>
+          <w:highlight w:val="none"/>
+          <w:lang w:val="ru-RU"/>
+        </w:rPr>
+        <w:t xml:space="preserve">Вывод</w:t>
+      </w:r>
+      <w:r>
+        <w:rPr>
+          <w:b/>
+          <w:sz w:val="28"/>
+          <w:highlight w:val="none"/>
+          <w:lang w:val="en-US"/>
+        </w:rPr>
+        <w:t xml:space="preserve">: </w:t>
+      </w:r>
+      <w:r>
+        <w:rPr>
+          <w:b w:val="false"/>
+          <w:sz w:val="28"/>
+          <w:highlight w:val="none"/>
+          <w:lang w:val="ru-RU"/>
+        </w:rPr>
+        <w:t xml:space="preserve">ОС </w:t>
+      </w:r>
+      <w:r>
+        <w:rPr>
+          <w:b w:val="false"/>
+          <w:sz w:val="28"/>
+          <w:highlight w:val="none"/>
+          <w:lang w:val="en-US"/>
+        </w:rPr>
+        <w:t xml:space="preserve">Debian </w:t>
+      </w:r>
+      <w:r>
+        <w:rPr>
+          <w:b w:val="false"/>
+          <w:sz w:val="28"/>
+          <w:highlight w:val="none"/>
+          <w:lang w:val="ru-RU"/>
+        </w:rPr>
+        <w:t xml:space="preserve">предоставляет возможность гибко настраивать окружение рабочего стола, что позволяет каждому пользователю настроить систему сообразно своим нуждам. В ходе данной лабораторной работы были освоены базовые навыки настройки окружения рабочего стола в </w:t>
+      </w:r>
+      <w:r>
+        <w:rPr>
+          <w:b w:val="false"/>
+          <w:sz w:val="28"/>
+          <w:highlight w:val="none"/>
+          <w:lang w:val="ru-RU"/>
+        </w:rPr>
+        <w:t xml:space="preserve">ОС </w:t>
+      </w:r>
+      <w:r>
+        <w:rPr>
+          <w:b w:val="false"/>
+          <w:sz w:val="28"/>
+          <w:highlight w:val="none"/>
+          <w:lang w:val="en-US"/>
+        </w:rPr>
+        <w:t xml:space="preserve">Debian</w:t>
+      </w:r>
+      <w:r>
+        <w:rPr>
+          <w:b w:val="false"/>
+          <w:sz w:val="28"/>
+          <w:highlight w:val="none"/>
+          <w:lang w:val="ru-RU"/>
+        </w:rPr>
+        <w:t xml:space="preserve">.</w:t>
+      </w:r>
+      <w:r/>
+      <w:r>
+        <w:rPr>
+          <w:b w:val="false"/>
+          <w:sz w:val="28"/>
+          <w:highlight w:val="none"/>
+          <w:lang w:val="ru-RU"/>
+        </w:rPr>
+      </w:r>
+      <w:r>
+        <w:rPr>
+          <w:b w:val="false"/>
+          <w:sz w:val="28"/>
+          <w:highlight w:val="none"/>
         </w:rPr>
       </w:r>
     </w:p>

</xml_diff>

<commit_message>
schemptech lab1 report in work
</commit_message>
<xml_diff>
--- a/ос/лр3.docx
+++ b/ос/лр3.docx
@@ -1206,14 +1206,6 @@
                 <w:sz w:val="28"/>
                 <w:szCs w:val="28"/>
               </w:rPr>
-              <w:t xml:space="preserve">А.М. Су</w:t>
-            </w:r>
-            <w:r>
-              <w:rPr>
-                <w:sz w:val="28"/>
-                <w:szCs w:val="28"/>
-              </w:rPr>
-              <w:t xml:space="preserve">ровов</w:t>
             </w:r>
             <w:r/>
           </w:p>
@@ -1568,6 +1560,7 @@
           <w:highlight w:val="none"/>
         </w:rPr>
       </w:r>
+      <w:r/>
     </w:p>
     <w:p>
       <w:pPr>
@@ -1755,20 +1748,6 @@
         </w:rPr>
       </w:r>
       <w:r/>
-      <w:r>
-        <w:rPr>
-          <w:sz w:val="28"/>
-          <w:highlight w:val="none"/>
-          <w:lang w:val="en-US"/>
-        </w:rPr>
-      </w:r>
-      <w:r>
-        <w:rPr>
-          <w:sz w:val="28"/>
-          <w:highlight w:val="none"/>
-          <w:lang w:val="en-US"/>
-        </w:rPr>
-      </w:r>
     </w:p>
     <w:p>
       <w:pPr>
@@ -1795,6 +1774,7 @@
           <w:lang w:val="en-US"/>
         </w:rPr>
       </w:r>
+      <w:r/>
     </w:p>
     <w:p>
       <w:pPr>
@@ -1833,21 +1813,10 @@
       </w:r>
       <w:r>
         <w:rPr>
-          <w:sz w:val="28"/>
-          <w:highlight w:val="none"/>
-          <w:lang w:val="en-US"/>
-        </w:rPr>
-      </w:r>
-      <w:r>
-        <w:rPr>
-          <w:highlight w:val="none"/>
-        </w:rPr>
-      </w:r>
-      <w:r>
-        <w:rPr>
-          <w:highlight w:val="none"/>
-        </w:rPr>
-      </w:r>
+          <w:highlight w:val="none"/>
+        </w:rPr>
+      </w:r>
+      <w:r/>
     </w:p>
     <w:p>
       <w:pPr>
@@ -1940,20 +1909,6 @@
         </w:rPr>
       </w:r>
       <w:r/>
-      <w:r>
-        <w:rPr>
-          <w:sz w:val="28"/>
-          <w:highlight w:val="none"/>
-          <w:lang w:val="en-US"/>
-        </w:rPr>
-      </w:r>
-      <w:r>
-        <w:rPr>
-          <w:sz w:val="28"/>
-          <w:highlight w:val="none"/>
-          <w:lang w:val="en-US"/>
-        </w:rPr>
-      </w:r>
     </w:p>
     <w:p>
       <w:pPr>
@@ -1985,19 +1940,14 @@
       <w:r>
         <w:rPr>
           <w:highlight w:val="none"/>
-          <w:lang w:val="ru-RU"/>
-        </w:rPr>
-      </w:r>
-      <w:r>
-        <w:rPr>
-          <w:highlight w:val="none"/>
           <w:lang w:val="en-US"/>
         </w:rPr>
       </w:r>
+      <w:r/>
     </w:p>
     <w:p>
       <w:pPr>
-        <w:shd w:val="nil"/>
+        <w:shd w:val="nil" w:color="auto"/>
         <w:rPr>
           <w:highlight w:val="none"/>
           <w:lang w:val="en-US"/>
@@ -2016,6 +1966,7 @@
           <w:lang w:val="en-US"/>
         </w:rPr>
       </w:r>
+      <w:r/>
     </w:p>
     <w:p>
       <w:pPr>
@@ -2091,6 +2042,7 @@
           <w:lang w:val="en-US"/>
         </w:rPr>
       </w:r>
+      <w:r/>
     </w:p>
     <w:p>
       <w:pPr>
@@ -2112,6 +2064,7 @@
           <w:highlight w:val="none"/>
         </w:rPr>
       </w:r>
+      <w:r/>
     </w:p>
     <w:p>
       <w:pPr>
@@ -2204,20 +2157,6 @@
         </w:rPr>
       </w:r>
       <w:r/>
-      <w:r>
-        <w:rPr>
-          <w:sz w:val="28"/>
-          <w:highlight w:val="none"/>
-          <w:lang w:val="en-US"/>
-        </w:rPr>
-      </w:r>
-      <w:r>
-        <w:rPr>
-          <w:sz w:val="28"/>
-          <w:highlight w:val="none"/>
-          <w:lang w:val="en-US"/>
-        </w:rPr>
-      </w:r>
     </w:p>
     <w:p>
       <w:pPr>
@@ -2252,6 +2191,7 @@
           <w:lang w:val="en-US"/>
         </w:rPr>
       </w:r>
+      <w:r/>
     </w:p>
     <w:p>
       <w:pPr>
@@ -2333,6 +2273,7 @@
           <w:highlight w:val="none"/>
         </w:rPr>
       </w:r>
+      <w:r/>
     </w:p>
     <w:p>
       <w:pPr>
@@ -2429,28 +2370,10 @@
       </w:r>
       <w:r>
         <w:rPr>
-          <w:b w:val="false"/>
-          <w:sz w:val="28"/>
-          <w:highlight w:val="none"/>
-          <w:lang w:val="ru-RU"/>
-        </w:rPr>
-      </w:r>
-      <w:r>
-        <w:rPr>
-          <w:b w:val="false"/>
-          <w:highlight w:val="none"/>
-        </w:rPr>
-      </w:r>
-      <w:r>
-        <w:rPr>
-          <w:highlight w:val="none"/>
-        </w:rPr>
-      </w:r>
-      <w:r>
-        <w:rPr>
-          <w:highlight w:val="none"/>
-        </w:rPr>
-      </w:r>
+          <w:highlight w:val="none"/>
+        </w:rPr>
+      </w:r>
+      <w:r/>
     </w:p>
     <w:p>
       <w:pPr>
@@ -2545,22 +2468,6 @@
         </w:rPr>
       </w:r>
       <w:r/>
-      <w:r>
-        <w:rPr>
-          <w:b w:val="false"/>
-          <w:sz w:val="28"/>
-          <w:highlight w:val="none"/>
-          <w:lang w:val="ru-RU"/>
-        </w:rPr>
-      </w:r>
-      <w:r>
-        <w:rPr>
-          <w:b w:val="false"/>
-          <w:sz w:val="28"/>
-          <w:highlight w:val="none"/>
-          <w:lang w:val="ru-RU"/>
-        </w:rPr>
-      </w:r>
     </w:p>
     <w:p>
       <w:pPr>
@@ -2595,6 +2502,7 @@
           <w:lang w:val="ru-RU"/>
         </w:rPr>
       </w:r>
+      <w:r/>
     </w:p>
     <w:p>
       <w:pPr>
@@ -2774,6 +2682,7 @@
           <w:lang w:val="ru-RU"/>
         </w:rPr>
       </w:r>
+      <w:r/>
     </w:p>
     <w:p>
       <w:pPr>
@@ -2813,35 +2722,10 @@
       </w:r>
       <w:r>
         <w:rPr>
-          <w:sz w:val="28"/>
-          <w:highlight w:val="none"/>
-          <w:lang w:val="ru-RU"/>
-        </w:rPr>
-      </w:r>
-      <w:r>
-        <w:rPr>
-          <w:sz w:val="28"/>
-          <w:highlight w:val="none"/>
-          <w:lang w:val="ru-RU"/>
-        </w:rPr>
-      </w:r>
-      <w:r>
-        <w:rPr>
-          <w:sz w:val="28"/>
-          <w:highlight w:val="none"/>
-          <w:lang w:val="ru-RU"/>
-        </w:rPr>
-      </w:r>
-      <w:r>
-        <w:rPr>
-          <w:highlight w:val="none"/>
-        </w:rPr>
-      </w:r>
-      <w:r>
-        <w:rPr>
-          <w:highlight w:val="none"/>
-        </w:rPr>
-      </w:r>
+          <w:highlight w:val="none"/>
+        </w:rPr>
+      </w:r>
+      <w:r/>
     </w:p>
     <w:p>
       <w:pPr>
@@ -2933,13 +2817,7 @@
           <w:lang w:val="ru-RU"/>
         </w:rPr>
       </w:r>
-      <w:r>
-        <w:rPr>
-          <w:sz w:val="28"/>
-          <w:highlight w:val="none"/>
-          <w:lang w:val="ru-RU"/>
-        </w:rPr>
-      </w:r>
+      <w:r/>
     </w:p>
     <w:p>
       <w:pPr>
@@ -2974,6 +2852,7 @@
           <w:lang w:val="ru-RU"/>
         </w:rPr>
       </w:r>
+      <w:r/>
     </w:p>
     <w:p>
       <w:pPr>
@@ -3041,6 +2920,7 @@
           <w:lang w:val="ru-RU"/>
         </w:rPr>
       </w:r>
+      <w:r/>
     </w:p>
     <w:p>
       <w:pPr>
@@ -3086,7 +2966,7 @@
                       <pic:spPr bwMode="auto">
                         <a:xfrm flipH="0" flipV="0">
                           <a:off x="0" y="0"/>
-                          <a:ext cx="4208136" cy="3044710"/>
+                          <a:ext cx="4208136" cy="3044709"/>
                         </a:xfrm>
                         <a:prstGeom prst="rect">
                           <a:avLst/>
@@ -3132,20 +3012,6 @@
         </w:rPr>
       </w:r>
       <w:r/>
-      <w:r>
-        <w:rPr>
-          <w:sz w:val="28"/>
-          <w:highlight w:val="none"/>
-          <w:lang w:val="ru-RU"/>
-        </w:rPr>
-      </w:r>
-      <w:r>
-        <w:rPr>
-          <w:sz w:val="28"/>
-          <w:highlight w:val="none"/>
-          <w:lang w:val="ru-RU"/>
-        </w:rPr>
-      </w:r>
     </w:p>
     <w:p>
       <w:pPr>
@@ -3180,6 +3046,7 @@
           <w:lang w:val="ru-RU"/>
         </w:rPr>
       </w:r>
+      <w:r/>
     </w:p>
     <w:p>
       <w:pPr>
@@ -3236,6 +3103,7 @@
           <w:highlight w:val="none"/>
         </w:rPr>
       </w:r>
+      <w:r/>
     </w:p>
     <w:p>
       <w:pPr>
@@ -3328,10 +3196,11 @@
           <w:highlight w:val="none"/>
         </w:rPr>
       </w:r>
+      <w:r/>
     </w:p>
     <w:p>
       <w:pPr>
-        <w:shd w:val="nil"/>
+        <w:shd w:val="nil" w:color="auto"/>
         <w:rPr>
           <w:b w:val="false"/>
           <w:sz w:val="28"/>
@@ -3353,6 +3222,7 @@
           <w:highlight w:val="none"/>
         </w:rPr>
       </w:r>
+      <w:r/>
     </w:p>
     <w:p>
       <w:pPr>
@@ -3441,28 +3311,12 @@
       <w:r>
         <w:rPr>
           <w:b w:val="false"/>
-          <w:sz w:val="28"/>
+          <w:sz w:val="40"/>
           <w:highlight w:val="none"/>
           <w:lang w:val="ru-RU"/>
         </w:rPr>
       </w:r>
       <w:r/>
-      <w:r>
-        <w:rPr>
-          <w:b w:val="false"/>
-          <w:sz w:val="28"/>
-          <w:highlight w:val="none"/>
-          <w:lang w:val="ru-RU"/>
-        </w:rPr>
-      </w:r>
-      <w:r>
-        <w:rPr>
-          <w:b w:val="false"/>
-          <w:sz w:val="40"/>
-          <w:highlight w:val="none"/>
-          <w:lang w:val="ru-RU"/>
-        </w:rPr>
-      </w:r>
     </w:p>
     <w:p>
       <w:pPr>
@@ -3485,57 +3339,12 @@
       </w:r>
       <w:r>
         <w:rPr>
-          <w:highlight w:val="none"/>
-          <w:lang w:val="ru-RU"/>
-        </w:rPr>
-      </w:r>
-      <w:r>
-        <w:rPr>
-          <w:sz w:val="28"/>
-          <w:highlight w:val="none"/>
-          <w:lang w:val="ru-RU"/>
-        </w:rPr>
-      </w:r>
-      <w:r>
-        <w:rPr>
-          <w:sz w:val="28"/>
-          <w:highlight w:val="none"/>
-          <w:lang w:val="ru-RU"/>
-        </w:rPr>
-      </w:r>
-      <w:r>
-        <w:rPr>
-          <w:sz w:val="28"/>
-          <w:highlight w:val="none"/>
-          <w:lang w:val="ru-RU"/>
-        </w:rPr>
-      </w:r>
-      <w:r>
-        <w:rPr>
-          <w:highlight w:val="none"/>
-          <w:lang w:val="ru-RU"/>
-        </w:rPr>
-      </w:r>
-      <w:r>
-        <w:rPr>
-          <w:highlight w:val="none"/>
-          <w:lang w:val="ru-RU"/>
-        </w:rPr>
-      </w:r>
-      <w:r>
-        <w:rPr>
-          <w:sz w:val="28"/>
-          <w:highlight w:val="none"/>
-          <w:lang w:val="ru-RU"/>
-        </w:rPr>
-      </w:r>
-      <w:r>
-        <w:rPr>
-          <w:sz w:val="28"/>
-          <w:highlight w:val="none"/>
-          <w:lang w:val="ru-RU"/>
-        </w:rPr>
-      </w:r>
+          <w:sz w:val="28"/>
+          <w:highlight w:val="none"/>
+          <w:lang w:val="ru-RU"/>
+        </w:rPr>
+      </w:r>
+      <w:r/>
     </w:p>
     <w:p>
       <w:pPr>
@@ -3564,6 +3373,7 @@
           <w:lang w:val="ru-RU"/>
         </w:rPr>
       </w:r>
+      <w:r/>
     </w:p>
     <w:p>
       <w:pPr>
@@ -3655,34 +3465,6 @@
         </w:rPr>
       </w:r>
       <w:r/>
-      <w:r>
-        <w:rPr>
-          <w:sz w:val="28"/>
-          <w:highlight w:val="none"/>
-          <w:lang w:val="ru-RU"/>
-        </w:rPr>
-      </w:r>
-      <w:r>
-        <w:rPr>
-          <w:sz w:val="28"/>
-          <w:highlight w:val="none"/>
-          <w:lang w:val="ru-RU"/>
-        </w:rPr>
-      </w:r>
-      <w:r>
-        <w:rPr>
-          <w:sz w:val="28"/>
-          <w:highlight w:val="none"/>
-          <w:lang w:val="ru-RU"/>
-        </w:rPr>
-      </w:r>
-      <w:r>
-        <w:rPr>
-          <w:sz w:val="28"/>
-          <w:highlight w:val="none"/>
-          <w:lang w:val="ru-RU"/>
-        </w:rPr>
-      </w:r>
     </w:p>
     <w:p>
       <w:pPr>
@@ -3709,6 +3491,7 @@
           <w:lang w:val="ru-RU"/>
         </w:rPr>
       </w:r>
+      <w:r/>
     </w:p>
     <w:p>
       <w:pPr>
@@ -3769,10 +3552,11 @@
           <w:lang w:val="ru-RU"/>
         </w:rPr>
       </w:r>
+      <w:r/>
     </w:p>
     <w:p>
       <w:pPr>
-        <w:shd w:val="nil"/>
+        <w:shd w:val="nil" w:color="auto"/>
         <w:rPr>
           <w:sz w:val="28"/>
           <w:highlight w:val="none"/>
@@ -3794,6 +3578,7 @@
           <w:lang w:val="ru-RU"/>
         </w:rPr>
       </w:r>
+      <w:r/>
     </w:p>
     <w:p>
       <w:pPr>
@@ -3885,20 +3670,6 @@
         </w:rPr>
       </w:r>
       <w:r/>
-      <w:r>
-        <w:rPr>
-          <w:sz w:val="28"/>
-          <w:highlight w:val="none"/>
-          <w:lang w:val="ru-RU"/>
-        </w:rPr>
-      </w:r>
-      <w:r>
-        <w:rPr>
-          <w:sz w:val="28"/>
-          <w:highlight w:val="none"/>
-          <w:lang w:val="ru-RU"/>
-        </w:rPr>
-      </w:r>
     </w:p>
     <w:p>
       <w:pPr>
@@ -3933,6 +3704,7 @@
           <w:lang w:val="ru-RU"/>
         </w:rPr>
       </w:r>
+      <w:r/>
     </w:p>
     <w:p>
       <w:pPr>
@@ -3997,6 +3769,7 @@
           <w:highlight w:val="none"/>
         </w:rPr>
       </w:r>
+      <w:r/>
     </w:p>
     <w:p>
       <w:pPr>
@@ -4071,13 +3844,6 @@
           <w:lang w:val="ru-RU"/>
         </w:rPr>
         <w:t xml:space="preserve"> и запустим.</w:t>
-      </w:r>
-      <w:r>
-        <w:rPr>
-          <w:b w:val="false"/>
-          <w:sz w:val="28"/>
-          <w:highlight w:val="none"/>
-        </w:rPr>
       </w:r>
       <w:r>
         <w:rPr>
@@ -4178,13 +3944,7 @@
           <w:lang w:val="ru-RU"/>
         </w:rPr>
       </w:r>
-      <w:r>
-        <w:rPr>
-          <w:sz w:val="28"/>
-          <w:highlight w:val="none"/>
-          <w:lang w:val="ru-RU"/>
-        </w:rPr>
-      </w:r>
+      <w:r/>
     </w:p>
     <w:p>
       <w:pPr>
@@ -4220,6 +3980,7 @@
           <w:lang w:val="ru-RU"/>
         </w:rPr>
       </w:r>
+      <w:r/>
     </w:p>
     <w:p>
       <w:pPr>
@@ -4311,6 +4072,7 @@
           <w:highlight w:val="none"/>
         </w:rPr>
       </w:r>
+      <w:r/>
     </w:p>
     <w:p>
       <w:pPr>
@@ -4466,6 +4228,7 @@
           <w:highlight w:val="none"/>
         </w:rPr>
       </w:r>
+      <w:r/>
     </w:p>
     <w:p>
       <w:pPr>
@@ -4559,22 +4322,6 @@
         </w:rPr>
       </w:r>
       <w:r/>
-      <w:r>
-        <w:rPr>
-          <w:b w:val="false"/>
-          <w:sz w:val="28"/>
-          <w:highlight w:val="none"/>
-          <w:lang w:val="ru-RU"/>
-        </w:rPr>
-      </w:r>
-      <w:r>
-        <w:rPr>
-          <w:b w:val="false"/>
-          <w:sz w:val="28"/>
-          <w:highlight w:val="none"/>
-          <w:lang w:val="ru-RU"/>
-        </w:rPr>
-      </w:r>
     </w:p>
     <w:p>
       <w:pPr>
@@ -4609,11 +4356,12 @@
           <w:lang w:val="ru-RU"/>
         </w:rPr>
       </w:r>
+      <w:r/>
     </w:p>
     <w:p>
       <w:pPr>
         <w:ind w:firstLine="708"/>
-        <w:shd w:val="nil"/>
+        <w:shd w:val="nil" w:color="auto"/>
         <w:rPr>
           <w:b w:val="false"/>
           <w:sz w:val="28"/>
@@ -4797,23 +4545,6 @@
           <w:highlight w:val="none"/>
           <w:lang w:val="en-US"/>
         </w:rPr>
-      </w:r>
-      <w:r/>
-      <w:r>
-        <w:rPr>
-          <w:b w:val="false"/>
-          <w:sz w:val="28"/>
-          <w:highlight w:val="none"/>
-          <w:lang w:val="en-US"/>
-        </w:rPr>
-      </w:r>
-      <w:r>
-        <w:rPr>
-          <w:b w:val="false"/>
-          <w:sz w:val="28"/>
-          <w:highlight w:val="none"/>
-          <w:lang w:val="en-US"/>
-        </w:rPr>
         <w:t xml:space="preserve"> </w:t>
       </w:r>
       <w:r>
@@ -5009,6 +4740,7 @@
           <w:lang w:val="ru-RU"/>
         </w:rPr>
       </w:r>
+      <w:r/>
     </w:p>
     <w:p>
       <w:pPr>
@@ -5102,23 +4834,6 @@
           <w:b w:val="false"/>
           <w:sz w:val="28"/>
           <w:highlight w:val="none"/>
-          <w:lang w:val="en-US"/>
-        </w:rPr>
-      </w:r>
-      <w:r/>
-      <w:r>
-        <w:rPr>
-          <w:b w:val="false"/>
-          <w:sz w:val="28"/>
-          <w:highlight w:val="none"/>
-          <w:lang w:val="en-US"/>
-        </w:rPr>
-      </w:r>
-      <w:r>
-        <w:rPr>
-          <w:b w:val="false"/>
-          <w:sz w:val="28"/>
-          <w:highlight w:val="none"/>
           <w:lang w:val="ru-RU"/>
         </w:rPr>
       </w:r>
@@ -5213,6 +4928,7 @@
           <w:highlight w:val="none"/>
         </w:rPr>
       </w:r>
+      <w:r/>
     </w:p>
     <w:p>
       <w:pPr>
@@ -5297,10 +5013,11 @@
           <w:highlight w:val="none"/>
         </w:rPr>
       </w:r>
+      <w:r/>
     </w:p>
     <w:p>
       <w:pPr>
-        <w:shd w:val="nil"/>
+        <w:shd w:val="nil" w:color="auto"/>
         <w:rPr>
           <w:b w:val="false"/>
           <w:sz w:val="28"/>
@@ -5322,6 +5039,7 @@
           <w:highlight w:val="none"/>
         </w:rPr>
       </w:r>
+      <w:r/>
     </w:p>
     <w:p>
       <w:pPr>
@@ -5416,22 +5134,6 @@
         </w:rPr>
       </w:r>
       <w:r/>
-      <w:r>
-        <w:rPr>
-          <w:b w:val="false"/>
-          <w:sz w:val="28"/>
-          <w:highlight w:val="none"/>
-          <w:lang w:val="ru-RU"/>
-        </w:rPr>
-      </w:r>
-      <w:r>
-        <w:rPr>
-          <w:b w:val="false"/>
-          <w:sz w:val="28"/>
-          <w:highlight w:val="none"/>
-          <w:lang w:val="ru-RU"/>
-        </w:rPr>
-      </w:r>
     </w:p>
     <w:p>
       <w:pPr>
@@ -5467,6 +5169,7 @@
           <w:lang w:val="ru-RU"/>
         </w:rPr>
       </w:r>
+      <w:r/>
     </w:p>
     <w:p>
       <w:pPr>
@@ -5567,6 +5270,7 @@
           <w:lang w:val="ru-RU"/>
         </w:rPr>
       </w:r>
+      <w:r/>
     </w:p>
     <w:p>
       <w:pPr>
@@ -5659,20 +5363,6 @@
         </w:rPr>
       </w:r>
       <w:r/>
-      <w:r>
-        <w:rPr>
-          <w:sz w:val="28"/>
-          <w:highlight w:val="none"/>
-          <w:lang w:val="ru-RU"/>
-        </w:rPr>
-      </w:r>
-      <w:r>
-        <w:rPr>
-          <w:sz w:val="28"/>
-          <w:highlight w:val="none"/>
-          <w:lang w:val="ru-RU"/>
-        </w:rPr>
-      </w:r>
     </w:p>
     <w:p>
       <w:pPr>
@@ -5708,6 +5398,7 @@
           <w:lang w:val="ru-RU"/>
         </w:rPr>
       </w:r>
+      <w:r/>
     </w:p>
     <w:p>
       <w:pPr>
@@ -5764,6 +5455,7 @@
           <w:highlight w:val="none"/>
         </w:rPr>
       </w:r>
+      <w:r/>
     </w:p>
     <w:p>
       <w:pPr>
@@ -5848,10 +5540,11 @@
           <w:highlight w:val="none"/>
         </w:rPr>
       </w:r>
+      <w:r/>
     </w:p>
     <w:p>
       <w:pPr>
-        <w:shd w:val="nil"/>
+        <w:shd w:val="nil" w:color="auto"/>
         <w:rPr>
           <w:b w:val="false"/>
           <w:sz w:val="28"/>
@@ -5873,6 +5566,7 @@
           <w:highlight w:val="none"/>
         </w:rPr>
       </w:r>
+      <w:r/>
     </w:p>
     <w:p>
       <w:pPr>
@@ -5896,6 +5590,7 @@
           <w:highlight w:val="none"/>
         </w:rPr>
       </w:r>
+      <w:r/>
     </w:p>
     <w:p>
       <w:pPr>
@@ -5990,14 +5685,7 @@
           <w:lang w:val="ru-RU"/>
         </w:rPr>
       </w:r>
-      <w:r>
-        <w:rPr>
-          <w:b w:val="false"/>
-          <w:sz w:val="28"/>
-          <w:highlight w:val="none"/>
-          <w:lang w:val="ru-RU"/>
-        </w:rPr>
-      </w:r>
+      <w:r/>
     </w:p>
     <w:p>
       <w:pPr>
@@ -6033,6 +5721,7 @@
           <w:lang w:val="ru-RU"/>
         </w:rPr>
       </w:r>
+      <w:r/>
     </w:p>
     <w:p>
       <w:pPr>
@@ -6085,6 +5774,7 @@
           <w:lang w:val="ru-RU"/>
         </w:rPr>
       </w:r>
+      <w:r/>
     </w:p>
     <w:p>
       <w:pPr>
@@ -6177,13 +5867,7 @@
           <w:lang w:val="ru-RU"/>
         </w:rPr>
       </w:r>
-      <w:r>
-        <w:rPr>
-          <w:sz w:val="28"/>
-          <w:highlight w:val="none"/>
-          <w:lang w:val="ru-RU"/>
-        </w:rPr>
-      </w:r>
+      <w:r/>
     </w:p>
     <w:p>
       <w:pPr>
@@ -6212,6 +5896,7 @@
           <w:lang w:val="ru-RU"/>
         </w:rPr>
       </w:r>
+      <w:r/>
     </w:p>
     <w:p>
       <w:pPr>
@@ -6306,22 +5991,14 @@
         </w:rPr>
         <w:t xml:space="preserve">.</w:t>
       </w:r>
+      <w:r>
+        <w:rPr>
+          <w:b w:val="false"/>
+          <w:sz w:val="28"/>
+          <w:highlight w:val="none"/>
+        </w:rPr>
+      </w:r>
       <w:r/>
-      <w:r>
-        <w:rPr>
-          <w:b w:val="false"/>
-          <w:sz w:val="28"/>
-          <w:highlight w:val="none"/>
-          <w:lang w:val="ru-RU"/>
-        </w:rPr>
-      </w:r>
-      <w:r>
-        <w:rPr>
-          <w:b w:val="false"/>
-          <w:sz w:val="28"/>
-          <w:highlight w:val="none"/>
-        </w:rPr>
-      </w:r>
     </w:p>
     <w:p>
       <w:pPr>
@@ -6349,6 +6026,7 @@
           <w:lang w:val="ru-RU"/>
         </w:rPr>
       </w:r>
+      <w:r/>
     </w:p>
     <w:sectPr>
       <w:footnotePr/>

</xml_diff>